<commit_message>
Beginning of thesis(Sample) + some small changes on proposal. issueID #6
</commit_message>
<xml_diff>
--- a/Thesis/MarbleScholarship.docx
+++ b/Thesis/MarbleScholarship.docx
@@ -1,6 +1,6 @@
 
 <file path=word/document.xml><?xml version="1.0" encoding="utf-8"?>
-<w:document xmlns:wpc="http://schemas.microsoft.com/office/word/2010/wordprocessingCanvas" xmlns:mc="http://schemas.openxmlformats.org/markup-compatibility/2006" xmlns:o="urn:schemas-microsoft-com:office:office" xmlns:r="http://schemas.openxmlformats.org/officeDocument/2006/relationships" xmlns:m="http://schemas.openxmlformats.org/officeDocument/2006/math" xmlns:v="urn:schemas-microsoft-com:vml" xmlns:wp14="http://schemas.microsoft.com/office/word/2010/wordprocessingDrawing" xmlns:wp="http://schemas.openxmlformats.org/drawingml/2006/wordprocessingDrawing" xmlns:w10="urn:schemas-microsoft-com:office:word" xmlns:w="http://schemas.openxmlformats.org/wordprocessingml/2006/main" xmlns:w14="http://schemas.microsoft.com/office/word/2010/wordml" xmlns:wpg="http://schemas.microsoft.com/office/word/2010/wordprocessingGroup" xmlns:wpi="http://schemas.microsoft.com/office/word/2010/wordprocessingInk" xmlns:wne="http://schemas.microsoft.com/office/word/2006/wordml" xmlns:wps="http://schemas.microsoft.com/office/word/2010/wordprocessingShape" mc:Ignorable="w14 wp14">
+<w:document xmlns:ve="http://schemas.openxmlformats.org/markup-compatibility/2006" xmlns:o="urn:schemas-microsoft-com:office:office" xmlns:r="http://schemas.openxmlformats.org/officeDocument/2006/relationships" xmlns:m="http://schemas.openxmlformats.org/officeDocument/2006/math" xmlns:v="urn:schemas-microsoft-com:vml" xmlns:wp="http://schemas.openxmlformats.org/drawingml/2006/wordprocessingDrawing" xmlns:w10="urn:schemas-microsoft-com:office:word" xmlns:w="http://schemas.openxmlformats.org/wordprocessingml/2006/main" xmlns:wne="http://schemas.microsoft.com/office/word/2006/wordml">
   <w:body>
     <w:p>
       <w:r>
@@ -71,39 +71,36 @@
       <w:r>
         <w:t xml:space="preserve"> I’m involved in a project that is </w:t>
       </w:r>
-      <w:proofErr w:type="gramStart"/>
-      <w:r>
-        <w:t>a cooperation</w:t>
-      </w:r>
-      <w:proofErr w:type="gramEnd"/>
-      <w:r>
-        <w:t xml:space="preserve"> between the MUMC+ Department of Pathology and CERN, DEPARTMENT, Geneva and I’m being supervised from the Department of Knowledge Engineering.</w:t>
-      </w:r>
-    </w:p>
-    <w:p>
-      <w:r>
-        <w:t xml:space="preserve">The </w:t>
-      </w:r>
-      <w:r>
-        <w:t xml:space="preserve">aim </w:t>
-      </w:r>
-      <w:r>
-        <w:t xml:space="preserve">for my thesis </w:t>
-      </w:r>
-      <w:r>
-        <w:t xml:space="preserve">is to </w:t>
-      </w:r>
-      <w:r>
-        <w:t>analyses</w:t>
-      </w:r>
-      <w:r>
-        <w:t xml:space="preserve"> collected patient data using methods that have not been used or applied in a big sense so far. Main disease that is </w:t>
-      </w:r>
-      <w:r>
-        <w:t>analyzed</w:t>
-      </w:r>
-      <w:r>
-        <w:t xml:space="preserve"> using this data set is atherosclerosis. </w:t>
+      <w:r>
+        <w:t>cooperation</w:t>
+      </w:r>
+      <w:r>
+        <w:t xml:space="preserve"> between the MUMC+ Department of Pathology and CERN, </w:t>
+      </w:r>
+      <w:proofErr w:type="spellStart"/>
+      <w:r>
+        <w:t>Deparment</w:t>
+      </w:r>
+      <w:proofErr w:type="spellEnd"/>
+      <w:r>
+        <w:t xml:space="preserve"> of Medical Physics</w:t>
+      </w:r>
+      <w:r>
+        <w:t>, Geneva and I’m being supervised from the Department of Knowledge Engineering.</w:t>
+      </w:r>
+    </w:p>
+    <w:p>
+      <w:r>
+        <w:t>The aim for my thesis is the analysi</w:t>
+      </w:r>
+      <w:r>
+        <w:t xml:space="preserve">s </w:t>
+      </w:r>
+      <w:r>
+        <w:t xml:space="preserve">of </w:t>
+      </w:r>
+      <w:r>
+        <w:t xml:space="preserve">collected patient data using methods that have not been used or applied in a big sense so far. Main disease that is analyzed using this data set is atherosclerosis. </w:t>
       </w:r>
     </w:p>
     <w:p>
@@ -114,39 +111,27 @@
         <w:t>Network Simplex method</w:t>
       </w:r>
       <w:r>
-        <w:t>,</w:t>
-      </w:r>
-      <w:r>
-        <w:t xml:space="preserve"> Min cut max flow theory</w:t>
-      </w:r>
-      <w:r>
         <w:t xml:space="preserve">, </w:t>
       </w:r>
       <w:r>
-        <w:t>Maximum Clique trees</w:t>
+        <w:t>Weighted Gene Co-Expression Network Analysis</w:t>
       </w:r>
       <w:r>
         <w:t xml:space="preserve">, </w:t>
       </w:r>
       <w:r>
-        <w:t>Weighted Gene Co-Expression Network Analysis</w:t>
+        <w:t xml:space="preserve">Clustering techniques </w:t>
       </w:r>
       <w:r>
         <w:t xml:space="preserve">, </w:t>
       </w:r>
       <w:r>
-        <w:t xml:space="preserve">Clustering techniques </w:t>
+        <w:t>Regression models</w:t>
       </w:r>
       <w:r>
         <w:t xml:space="preserve">, </w:t>
       </w:r>
       <w:r>
-        <w:t>Regression models</w:t>
-      </w:r>
-      <w:r>
-        <w:t xml:space="preserve">, </w:t>
-      </w:r>
-      <w:r>
         <w:t>Control theory</w:t>
       </w:r>
       <w:r>
@@ -161,7 +146,18 @@
     </w:p>
     <w:p>
       <w:r>
-        <w:t xml:space="preserve">One of the lead researchers in this project, NAME, is based at CERN. </w:t>
+        <w:t xml:space="preserve">One of the lead researchers in this project, </w:t>
+      </w:r>
+      <w:r>
+        <w:t xml:space="preserve">Dr. Marco </w:t>
+      </w:r>
+      <w:proofErr w:type="spellStart"/>
+      <w:r>
+        <w:t>Manca</w:t>
+      </w:r>
+      <w:proofErr w:type="spellEnd"/>
+      <w:r>
+        <w:t xml:space="preserve">, is based at CERN. </w:t>
       </w:r>
       <w:r>
         <w:t>The research would greatly benefit from a visit to CERN</w:t>
@@ -278,7 +274,7 @@
 </file>
 
 <file path=word/numbering.xml><?xml version="1.0" encoding="utf-8"?>
-<w:numbering xmlns:wpc="http://schemas.microsoft.com/office/word/2010/wordprocessingCanvas" xmlns:mc="http://schemas.openxmlformats.org/markup-compatibility/2006" xmlns:o="urn:schemas-microsoft-com:office:office" xmlns:r="http://schemas.openxmlformats.org/officeDocument/2006/relationships" xmlns:m="http://schemas.openxmlformats.org/officeDocument/2006/math" xmlns:v="urn:schemas-microsoft-com:vml" xmlns:wp14="http://schemas.microsoft.com/office/word/2010/wordprocessingDrawing" xmlns:wp="http://schemas.openxmlformats.org/drawingml/2006/wordprocessingDrawing" xmlns:w10="urn:schemas-microsoft-com:office:word" xmlns:w="http://schemas.openxmlformats.org/wordprocessingml/2006/main" xmlns:w14="http://schemas.microsoft.com/office/word/2010/wordml" xmlns:wpg="http://schemas.microsoft.com/office/word/2010/wordprocessingGroup" xmlns:wpi="http://schemas.microsoft.com/office/word/2010/wordprocessingInk" xmlns:wne="http://schemas.microsoft.com/office/word/2006/wordml" xmlns:wps="http://schemas.microsoft.com/office/word/2010/wordprocessingShape" mc:Ignorable="w14 wp14">
+<w:numbering xmlns:ve="http://schemas.openxmlformats.org/markup-compatibility/2006" xmlns:o="urn:schemas-microsoft-com:office:office" xmlns:r="http://schemas.openxmlformats.org/officeDocument/2006/relationships" xmlns:m="http://schemas.openxmlformats.org/officeDocument/2006/math" xmlns:v="urn:schemas-microsoft-com:vml" xmlns:wp="http://schemas.openxmlformats.org/drawingml/2006/wordprocessingDrawing" xmlns:w10="urn:schemas-microsoft-com:office:word" xmlns:w="http://schemas.openxmlformats.org/wordprocessingml/2006/main" xmlns:wne="http://schemas.microsoft.com/office/word/2006/wordml">
   <w:abstractNum w:abstractNumId="0">
     <w:nsid w:val="39BA55E8"/>
     <w:multiLevelType w:val="hybridMultilevel"/>
@@ -375,7 +371,7 @@
 </file>
 
 <file path=word/styles.xml><?xml version="1.0" encoding="utf-8"?>
-<w:styles xmlns:mc="http://schemas.openxmlformats.org/markup-compatibility/2006" xmlns:r="http://schemas.openxmlformats.org/officeDocument/2006/relationships" xmlns:w="http://schemas.openxmlformats.org/wordprocessingml/2006/main" xmlns:w14="http://schemas.microsoft.com/office/word/2010/wordml" mc:Ignorable="w14">
+<w:styles xmlns:r="http://schemas.openxmlformats.org/officeDocument/2006/relationships" xmlns:w="http://schemas.openxmlformats.org/wordprocessingml/2006/main">
   <w:docDefaults>
     <w:rPrDefault>
       <w:rPr>
@@ -533,6 +529,7 @@
   <w:style w:type="paragraph" w:default="1" w:styleId="Normal">
     <w:name w:val="Normal"/>
     <w:qFormat/>
+    <w:rsid w:val="001F3DD8"/>
   </w:style>
   <w:style w:type="character" w:default="1" w:styleId="DefaultParagraphFont">
     <w:name w:val="Default Paragraph Font"/>
@@ -545,6 +542,7 @@
     <w:uiPriority w:val="99"/>
     <w:semiHidden/>
     <w:unhideWhenUsed/>
+    <w:qFormat/>
     <w:tblPr>
       <w:tblInd w:w="0" w:type="dxa"/>
       <w:tblCellMar>

</xml_diff>

<commit_message>
Edited proposal more. issueID #6
</commit_message>
<xml_diff>
--- a/Thesis/MarbleScholarship.docx
+++ b/Thesis/MarbleScholarship.docx
@@ -12,13 +12,8 @@
       <w:r>
         <w:tab/>
       </w:r>
-      <w:proofErr w:type="spellStart"/>
-      <w:r>
-        <w:t>MaRBLe</w:t>
-      </w:r>
-      <w:proofErr w:type="spellEnd"/>
-      <w:r>
-        <w:t xml:space="preserve"> steering committee</w:t>
+      <w:r>
+        <w:t>MaRBLe steering committee</w:t>
       </w:r>
     </w:p>
     <w:p>
@@ -31,39 +26,18 @@
       <w:r>
         <w:tab/>
       </w:r>
-      <w:proofErr w:type="spellStart"/>
-      <w:r>
-        <w:t>MaRBLe</w:t>
-      </w:r>
-      <w:proofErr w:type="spellEnd"/>
-      <w:r>
-        <w:t xml:space="preserve"> scholarship application</w:t>
-      </w:r>
-    </w:p>
-    <w:p>
-      <w:r>
-        <w:t xml:space="preserve">Dear members of the </w:t>
-      </w:r>
-      <w:proofErr w:type="spellStart"/>
-      <w:r>
-        <w:t>MaRBLe</w:t>
-      </w:r>
-      <w:proofErr w:type="spellEnd"/>
-      <w:r>
-        <w:t xml:space="preserve"> steering committee,</w:t>
-      </w:r>
-    </w:p>
-    <w:p>
-      <w:r>
-        <w:t xml:space="preserve">For my </w:t>
-      </w:r>
-      <w:proofErr w:type="spellStart"/>
-      <w:r>
-        <w:t>MaRBLe</w:t>
-      </w:r>
-      <w:proofErr w:type="spellEnd"/>
-      <w:r>
-        <w:t xml:space="preserve"> bachelor thesis</w:t>
+      <w:r>
+        <w:t>MaRBLe scholarship application</w:t>
+      </w:r>
+    </w:p>
+    <w:p>
+      <w:r>
+        <w:t>Dear members of the MaRBLe steering committee,</w:t>
+      </w:r>
+    </w:p>
+    <w:p>
+      <w:r>
+        <w:t>For my MaRBLe bachelor thesis</w:t>
       </w:r>
       <w:r>
         <w:t xml:space="preserve"> at the Department of Knowledge Engineering</w:t>
@@ -77,13 +51,8 @@
       <w:r>
         <w:t xml:space="preserve"> between the MUMC+ Department of Pathology and CERN, </w:t>
       </w:r>
-      <w:proofErr w:type="spellStart"/>
-      <w:r>
-        <w:t>Deparment</w:t>
-      </w:r>
-      <w:proofErr w:type="spellEnd"/>
-      <w:r>
-        <w:t xml:space="preserve"> of Medical Physics</w:t>
+      <w:r>
+        <w:t>Deparment of Medical Physics</w:t>
       </w:r>
       <w:r>
         <w:t>, Geneva and I’m being supervised from the Department of Knowledge Engineering.</w:t>
@@ -149,13 +118,8 @@
         <w:t xml:space="preserve">One of the lead researchers in this project, </w:t>
       </w:r>
       <w:r>
-        <w:t xml:space="preserve">Dr. Marco </w:t>
-      </w:r>
-      <w:proofErr w:type="spellStart"/>
-      <w:r>
-        <w:t>Manca</w:t>
-      </w:r>
-      <w:proofErr w:type="spellEnd"/>
+        <w:t>Dr. Marco Manca</w:t>
+      </w:r>
       <w:r>
         <w:t xml:space="preserve">, is based at CERN. </w:t>
       </w:r>
@@ -166,10 +130,30 @@
         <w:t xml:space="preserve"> during the thesis period</w:t>
       </w:r>
       <w:r>
-        <w:t>, because SPECIFY. The following learning objectives are expected to be met: SPECIFY</w:t>
-      </w:r>
-      <w:r>
-        <w:t>. The program of the visit is: SPECIFY</w:t>
+        <w:t xml:space="preserve">, because </w:t>
+      </w:r>
+      <w:r>
+        <w:t>it will allow for better knowledge and experience transfer between me and Dr. Marco Manca and his team.</w:t>
+      </w:r>
+      <w:r>
+        <w:t xml:space="preserve"> Mr. Manca, already has experience and has done some research work in this field and similar topic.</w:t>
+      </w:r>
+      <w:r>
+        <w:t xml:space="preserve"> Also, it will allow for possible usage of some high-tech, advanced computing located at CERN</w:t>
+      </w:r>
+      <w:r>
+        <w:t xml:space="preserve">. The following learning objectives are expected to be met: </w:t>
+      </w:r>
+      <w:r>
+        <w:t>Better look into practical sides of above mentioned methods and transfer/exchange of experience and knowledge with already experienced team of researchers</w:t>
+      </w:r>
+      <w:r>
+        <w:t xml:space="preserve">. </w:t>
+      </w:r>
+    </w:p>
+    <w:p>
+      <w:r>
+        <w:t>The program of the visit is: SPECIFY</w:t>
       </w:r>
     </w:p>
     <w:p>
@@ -185,42 +169,16 @@
         <w:t xml:space="preserve">Prof. Dr. Ir. </w:t>
       </w:r>
       <w:r>
-        <w:t xml:space="preserve">Eric </w:t>
-      </w:r>
-      <w:proofErr w:type="spellStart"/>
-      <w:r>
-        <w:t>Biessens</w:t>
-      </w:r>
-      <w:proofErr w:type="spellEnd"/>
-      <w:r>
-        <w:t xml:space="preserve">, Dept. Pathology, </w:t>
+        <w:t xml:space="preserve">Eric Biessens, Dept. Pathology, </w:t>
       </w:r>
       <w:r>
         <w:t xml:space="preserve">Dr. </w:t>
       </w:r>
-      <w:proofErr w:type="spellStart"/>
-      <w:r>
-        <w:t>Joël</w:t>
-      </w:r>
-      <w:proofErr w:type="spellEnd"/>
-      <w:r>
-        <w:t xml:space="preserve"> </w:t>
-      </w:r>
-      <w:proofErr w:type="spellStart"/>
-      <w:r>
-        <w:t>Karel</w:t>
-      </w:r>
-      <w:proofErr w:type="spellEnd"/>
-      <w:r>
-        <w:t xml:space="preserve">, Dr. </w:t>
-      </w:r>
-      <w:proofErr w:type="spellStart"/>
-      <w:r>
-        <w:t>Evgueni</w:t>
-      </w:r>
-      <w:proofErr w:type="spellEnd"/>
-      <w:r>
-        <w:t xml:space="preserve"> Smirnov</w:t>
+      <w:r>
+        <w:t>Joël Karel</w:t>
+      </w:r>
+      <w:r>
+        <w:t>, Dr. Evgueni Smirnov</w:t>
       </w:r>
       <w:r>
         <w:t xml:space="preserve"> and </w:t>
@@ -246,21 +204,8 @@
       </w:r>
     </w:p>
     <w:p>
-      <w:proofErr w:type="spellStart"/>
-      <w:r>
-        <w:t>Taghi</w:t>
-      </w:r>
-      <w:proofErr w:type="spellEnd"/>
-      <w:r>
-        <w:t xml:space="preserve"> </w:t>
-      </w:r>
-      <w:proofErr w:type="spellStart"/>
-      <w:r>
-        <w:t>Alyev</w:t>
-      </w:r>
-      <w:proofErr w:type="spellEnd"/>
-      <w:r>
-        <w:t>, Bachelor student Knowledge Engineering</w:t>
+      <w:r>
+        <w:t>Taghi Alyev, Bachelor student Knowledge Engineering</w:t>
       </w:r>
     </w:p>
     <w:sectPr>

</xml_diff>